<commit_message>
57 thuc hanh buoi 3
</commit_message>
<xml_diff>
--- a/HTTT2211057.docx
+++ b/HTTT2211057.docx
@@ -4,10 +4,24 @@
   <w:body>
     <w:p>
       <w:pPr>
-        <w:rPr>
-          <w:lang w:val="vi-VN"/>
-        </w:rPr>
-      </w:pPr>
+        <w:pStyle w:val="ListParagraph"/>
+        <w:jc w:val="center"/>
+        <w:rPr>
+          <w:b/>
+          <w:bCs/>
+          <w:sz w:val="28"/>
+          <w:szCs w:val="28"/>
+        </w:rPr>
+      </w:pPr>
+      <w:r>
+        <w:rPr>
+          <w:b/>
+          <w:bCs/>
+          <w:sz w:val="28"/>
+          <w:szCs w:val="28"/>
+        </w:rPr>
+        <w:t>THỰC HÀNH BUỔI 2</w:t>
+      </w:r>
     </w:p>
     <w:p>
       <w:pPr>
@@ -39,6 +53,9 @@
         </w:rPr>
       </w:pPr>
       <w:r>
+        <w:rPr>
+          <w:noProof/>
+        </w:rPr>
         <w:drawing>
           <wp:anchor distT="0" distB="0" distL="114300" distR="114300" simplePos="0" relativeHeight="251658240" behindDoc="0" locked="0" layoutInCell="1" allowOverlap="1" wp14:anchorId="41F0887D" wp14:editId="352F45A8">
             <wp:simplePos x="914400" y="914400"/>
@@ -117,6 +134,9 @@
         </w:rPr>
       </w:pPr>
       <w:r>
+        <w:rPr>
+          <w:noProof/>
+        </w:rPr>
         <w:drawing>
           <wp:inline distT="0" distB="0" distL="0" distR="0" wp14:anchorId="7EF2E520" wp14:editId="668D5160">
             <wp:extent cx="5798820" cy="3369804"/>
@@ -181,6 +201,9 @@
         </w:rPr>
       </w:pPr>
       <w:r>
+        <w:rPr>
+          <w:noProof/>
+        </w:rPr>
         <w:lastRenderedPageBreak/>
         <w:drawing>
           <wp:inline distT="0" distB="0" distL="0" distR="0" wp14:anchorId="7E8F5BA7" wp14:editId="1B7915FB">
@@ -279,6 +302,9 @@
         </w:rPr>
       </w:pPr>
       <w:r>
+        <w:rPr>
+          <w:noProof/>
+        </w:rPr>
         <w:drawing>
           <wp:inline distT="0" distB="0" distL="0" distR="0" wp14:anchorId="5BA020C6" wp14:editId="68888DA6">
             <wp:extent cx="5943600" cy="1339850"/>
@@ -429,6 +455,7 @@
       </w:pPr>
       <w:r>
         <w:rPr>
+          <w:noProof/>
           <w:lang w:val="vi-VN"/>
         </w:rPr>
         <w:lastRenderedPageBreak/>
@@ -474,11 +501,13 @@
         <w:pStyle w:val="ListParagraph"/>
         <w:ind w:left="0"/>
         <w:rPr>
-          <w:lang w:val="vi-VN"/>
-        </w:rPr>
-      </w:pPr>
-      <w:r>
-        <w:rPr>
+          <w:noProof/>
+          <w:lang w:val="vi-VN"/>
+        </w:rPr>
+      </w:pPr>
+      <w:r>
+        <w:rPr>
+          <w:noProof/>
           <w:lang w:val="vi-VN"/>
         </w:rPr>
         <w:drawing>
@@ -518,6 +547,997 @@
         </w:drawing>
       </w:r>
     </w:p>
+    <w:p>
+      <w:pPr>
+        <w:rPr>
+          <w:lang w:val="vi-VN"/>
+        </w:rPr>
+      </w:pPr>
+    </w:p>
+    <w:p>
+      <w:pPr>
+        <w:rPr>
+          <w:noProof/>
+          <w:lang w:val="vi-VN"/>
+        </w:rPr>
+      </w:pPr>
+    </w:p>
+    <w:p>
+      <w:pPr>
+        <w:tabs>
+          <w:tab w:val="left" w:pos="5916"/>
+        </w:tabs>
+      </w:pPr>
+      <w:r>
+        <w:rPr>
+          <w:lang w:val="vi-VN"/>
+        </w:rPr>
+        <w:tab/>
+      </w:r>
+    </w:p>
+    <w:p>
+      <w:pPr>
+        <w:tabs>
+          <w:tab w:val="left" w:pos="5916"/>
+        </w:tabs>
+      </w:pPr>
+    </w:p>
+    <w:p>
+      <w:pPr>
+        <w:tabs>
+          <w:tab w:val="left" w:pos="5916"/>
+        </w:tabs>
+        <w:jc w:val="center"/>
+        <w:rPr>
+          <w:b/>
+          <w:bCs/>
+          <w:sz w:val="36"/>
+          <w:szCs w:val="36"/>
+        </w:rPr>
+      </w:pPr>
+      <w:r>
+        <w:rPr>
+          <w:b/>
+          <w:bCs/>
+          <w:sz w:val="36"/>
+          <w:szCs w:val="36"/>
+        </w:rPr>
+        <w:lastRenderedPageBreak/>
+        <w:t>THỰC HÀNH BUỔI 3</w:t>
+      </w:r>
+    </w:p>
+    <w:p>
+      <w:pPr>
+        <w:pStyle w:val="ListParagraph"/>
+        <w:numPr>
+          <w:ilvl w:val="0"/>
+          <w:numId w:val="6"/>
+        </w:numPr>
+        <w:tabs>
+          <w:tab w:val="left" w:pos="5916"/>
+        </w:tabs>
+        <w:rPr>
+          <w:i/>
+          <w:iCs/>
+          <w:sz w:val="24"/>
+          <w:szCs w:val="24"/>
+        </w:rPr>
+      </w:pPr>
+      <w:r>
+        <w:rPr>
+          <w:i/>
+          <w:iCs/>
+          <w:sz w:val="24"/>
+          <w:szCs w:val="24"/>
+        </w:rPr>
+        <w:t xml:space="preserve">Khai thác thông tin </w:t>
+      </w:r>
+      <w:r>
+        <w:rPr>
+          <w:i/>
+          <w:iCs/>
+          <w:sz w:val="24"/>
+          <w:szCs w:val="24"/>
+        </w:rPr>
+        <w:t>thông qua quét mạng trên NMAP của website ctuet.edu.vn:</w:t>
+      </w:r>
+    </w:p>
+    <w:p>
+      <w:pPr>
+        <w:pStyle w:val="ListParagraph"/>
+        <w:numPr>
+          <w:ilvl w:val="0"/>
+          <w:numId w:val="7"/>
+        </w:numPr>
+        <w:tabs>
+          <w:tab w:val="left" w:pos="5916"/>
+        </w:tabs>
+      </w:pPr>
+      <w:r>
+        <w:t xml:space="preserve">Địa chỉ ID: </w:t>
+      </w:r>
+      <w:r>
+        <w:t>14.241.181.68</w:t>
+      </w:r>
+    </w:p>
+    <w:p>
+      <w:pPr>
+        <w:pStyle w:val="ListParagraph"/>
+        <w:numPr>
+          <w:ilvl w:val="0"/>
+          <w:numId w:val="7"/>
+        </w:numPr>
+        <w:tabs>
+          <w:tab w:val="left" w:pos="5916"/>
+        </w:tabs>
+      </w:pPr>
+      <w:r>
+        <w:t>Hệ điều hành: Linux 5.4</w:t>
+      </w:r>
+    </w:p>
+    <w:p>
+      <w:pPr>
+        <w:pStyle w:val="ListParagraph"/>
+        <w:numPr>
+          <w:ilvl w:val="0"/>
+          <w:numId w:val="7"/>
+        </w:numPr>
+        <w:tabs>
+          <w:tab w:val="left" w:pos="5916"/>
+        </w:tabs>
+      </w:pPr>
+      <w:r>
+        <w:t xml:space="preserve">Có 11 cổng dịch vụ đang mở: </w:t>
+      </w:r>
+    </w:p>
+    <w:p>
+      <w:pPr>
+        <w:pStyle w:val="ListParagraph"/>
+        <w:tabs>
+          <w:tab w:val="left" w:pos="5916"/>
+        </w:tabs>
+      </w:pPr>
+      <w:r>
+        <w:drawing>
+          <wp:inline distT="0" distB="0" distL="0" distR="0" wp14:anchorId="4DC005BD" wp14:editId="33639819">
+            <wp:extent cx="4669428" cy="2331720"/>
+            <wp:effectExtent l="0" t="0" r="0" b="0"/>
+            <wp:docPr id="1338126141" name="Picture 1"/>
+            <wp:cNvGraphicFramePr>
+              <a:graphicFrameLocks xmlns:a="http://schemas.openxmlformats.org/drawingml/2006/main" noChangeAspect="1"/>
+            </wp:cNvGraphicFramePr>
+            <a:graphic xmlns:a="http://schemas.openxmlformats.org/drawingml/2006/main">
+              <a:graphicData uri="http://schemas.openxmlformats.org/drawingml/2006/picture">
+                <pic:pic xmlns:pic="http://schemas.openxmlformats.org/drawingml/2006/picture">
+                  <pic:nvPicPr>
+                    <pic:cNvPr id="1338126141" name=""/>
+                    <pic:cNvPicPr/>
+                  </pic:nvPicPr>
+                  <pic:blipFill>
+                    <a:blip r:embed="rId13"/>
+                    <a:stretch>
+                      <a:fillRect/>
+                    </a:stretch>
+                  </pic:blipFill>
+                  <pic:spPr>
+                    <a:xfrm>
+                      <a:off x="0" y="0"/>
+                      <a:ext cx="4680870" cy="2337433"/>
+                    </a:xfrm>
+                    <a:prstGeom prst="rect">
+                      <a:avLst/>
+                    </a:prstGeom>
+                  </pic:spPr>
+                </pic:pic>
+              </a:graphicData>
+            </a:graphic>
+          </wp:inline>
+        </w:drawing>
+      </w:r>
+    </w:p>
+    <w:p>
+      <w:pPr>
+        <w:pStyle w:val="ListParagraph"/>
+        <w:numPr>
+          <w:ilvl w:val="0"/>
+          <w:numId w:val="7"/>
+        </w:numPr>
+        <w:tabs>
+          <w:tab w:val="left" w:pos="5916"/>
+        </w:tabs>
+      </w:pPr>
+      <w:r>
+        <w:t>Apache</w:t>
+      </w:r>
+      <w:r>
+        <w:t xml:space="preserve"> đang mở và sử dụng cổng 80:</w:t>
+      </w:r>
+    </w:p>
+    <w:p>
+      <w:pPr>
+        <w:pStyle w:val="ListParagraph"/>
+        <w:tabs>
+          <w:tab w:val="left" w:pos="5916"/>
+        </w:tabs>
+      </w:pPr>
+      <w:r>
+        <w:drawing>
+          <wp:inline distT="0" distB="0" distL="0" distR="0" wp14:anchorId="782B28AF" wp14:editId="3F0D908A">
+            <wp:extent cx="5707380" cy="1253672"/>
+            <wp:effectExtent l="0" t="0" r="7620" b="3810"/>
+            <wp:docPr id="1758673424" name="Picture 1"/>
+            <wp:cNvGraphicFramePr>
+              <a:graphicFrameLocks xmlns:a="http://schemas.openxmlformats.org/drawingml/2006/main" noChangeAspect="1"/>
+            </wp:cNvGraphicFramePr>
+            <a:graphic xmlns:a="http://schemas.openxmlformats.org/drawingml/2006/main">
+              <a:graphicData uri="http://schemas.openxmlformats.org/drawingml/2006/picture">
+                <pic:pic xmlns:pic="http://schemas.openxmlformats.org/drawingml/2006/picture">
+                  <pic:nvPicPr>
+                    <pic:cNvPr id="1758673424" name=""/>
+                    <pic:cNvPicPr/>
+                  </pic:nvPicPr>
+                  <pic:blipFill>
+                    <a:blip r:embed="rId14"/>
+                    <a:stretch>
+                      <a:fillRect/>
+                    </a:stretch>
+                  </pic:blipFill>
+                  <pic:spPr>
+                    <a:xfrm>
+                      <a:off x="0" y="0"/>
+                      <a:ext cx="5721276" cy="1256724"/>
+                    </a:xfrm>
+                    <a:prstGeom prst="rect">
+                      <a:avLst/>
+                    </a:prstGeom>
+                  </pic:spPr>
+                </pic:pic>
+              </a:graphicData>
+            </a:graphic>
+          </wp:inline>
+        </w:drawing>
+      </w:r>
+    </w:p>
+    <w:p>
+      <w:pPr>
+        <w:pStyle w:val="ListParagraph"/>
+        <w:numPr>
+          <w:ilvl w:val="0"/>
+          <w:numId w:val="7"/>
+        </w:numPr>
+        <w:tabs>
+          <w:tab w:val="left" w:pos="5916"/>
+        </w:tabs>
+      </w:pPr>
+      <w:r>
+        <w:t>Dịch vụ Mysql đang bị đóng:</w:t>
+      </w:r>
+    </w:p>
+    <w:p>
+      <w:pPr>
+        <w:pStyle w:val="ListParagraph"/>
+        <w:tabs>
+          <w:tab w:val="left" w:pos="5916"/>
+        </w:tabs>
+      </w:pPr>
+      <w:r>
+        <w:drawing>
+          <wp:inline distT="0" distB="0" distL="0" distR="0" wp14:anchorId="29E21807" wp14:editId="5BA37B63">
+            <wp:extent cx="5943600" cy="1238885"/>
+            <wp:effectExtent l="0" t="0" r="0" b="0"/>
+            <wp:docPr id="278527052" name="Picture 1"/>
+            <wp:cNvGraphicFramePr>
+              <a:graphicFrameLocks xmlns:a="http://schemas.openxmlformats.org/drawingml/2006/main" noChangeAspect="1"/>
+            </wp:cNvGraphicFramePr>
+            <a:graphic xmlns:a="http://schemas.openxmlformats.org/drawingml/2006/main">
+              <a:graphicData uri="http://schemas.openxmlformats.org/drawingml/2006/picture">
+                <pic:pic xmlns:pic="http://schemas.openxmlformats.org/drawingml/2006/picture">
+                  <pic:nvPicPr>
+                    <pic:cNvPr id="278527052" name=""/>
+                    <pic:cNvPicPr/>
+                  </pic:nvPicPr>
+                  <pic:blipFill>
+                    <a:blip r:embed="rId15"/>
+                    <a:stretch>
+                      <a:fillRect/>
+                    </a:stretch>
+                  </pic:blipFill>
+                  <pic:spPr>
+                    <a:xfrm>
+                      <a:off x="0" y="0"/>
+                      <a:ext cx="5943600" cy="1238885"/>
+                    </a:xfrm>
+                    <a:prstGeom prst="rect">
+                      <a:avLst/>
+                    </a:prstGeom>
+                  </pic:spPr>
+                </pic:pic>
+              </a:graphicData>
+            </a:graphic>
+          </wp:inline>
+        </w:drawing>
+      </w:r>
+    </w:p>
+    <w:p>
+      <w:pPr>
+        <w:pStyle w:val="ListParagraph"/>
+        <w:numPr>
+          <w:ilvl w:val="0"/>
+          <w:numId w:val="7"/>
+        </w:numPr>
+        <w:tabs>
+          <w:tab w:val="left" w:pos="5916"/>
+        </w:tabs>
+      </w:pPr>
+      <w:r>
+        <w:t>SQL:</w:t>
+      </w:r>
+    </w:p>
+    <w:p>
+      <w:pPr>
+        <w:pStyle w:val="ListParagraph"/>
+        <w:tabs>
+          <w:tab w:val="left" w:pos="5916"/>
+        </w:tabs>
+      </w:pPr>
+      <w:r>
+        <w:drawing>
+          <wp:inline distT="0" distB="0" distL="0" distR="0" wp14:anchorId="63621D97" wp14:editId="44DC7323">
+            <wp:extent cx="5943600" cy="1381760"/>
+            <wp:effectExtent l="0" t="0" r="0" b="8890"/>
+            <wp:docPr id="1877572811" name="Picture 1"/>
+            <wp:cNvGraphicFramePr>
+              <a:graphicFrameLocks xmlns:a="http://schemas.openxmlformats.org/drawingml/2006/main" noChangeAspect="1"/>
+            </wp:cNvGraphicFramePr>
+            <a:graphic xmlns:a="http://schemas.openxmlformats.org/drawingml/2006/main">
+              <a:graphicData uri="http://schemas.openxmlformats.org/drawingml/2006/picture">
+                <pic:pic xmlns:pic="http://schemas.openxmlformats.org/drawingml/2006/picture">
+                  <pic:nvPicPr>
+                    <pic:cNvPr id="1877572811" name=""/>
+                    <pic:cNvPicPr/>
+                  </pic:nvPicPr>
+                  <pic:blipFill>
+                    <a:blip r:embed="rId16"/>
+                    <a:stretch>
+                      <a:fillRect/>
+                    </a:stretch>
+                  </pic:blipFill>
+                  <pic:spPr>
+                    <a:xfrm>
+                      <a:off x="0" y="0"/>
+                      <a:ext cx="5943600" cy="1381760"/>
+                    </a:xfrm>
+                    <a:prstGeom prst="rect">
+                      <a:avLst/>
+                    </a:prstGeom>
+                  </pic:spPr>
+                </pic:pic>
+              </a:graphicData>
+            </a:graphic>
+          </wp:inline>
+        </w:drawing>
+      </w:r>
+    </w:p>
+    <w:p>
+      <w:pPr>
+        <w:pStyle w:val="ListParagraph"/>
+        <w:numPr>
+          <w:ilvl w:val="0"/>
+          <w:numId w:val="7"/>
+        </w:numPr>
+        <w:tabs>
+          <w:tab w:val="left" w:pos="5916"/>
+        </w:tabs>
+      </w:pPr>
+      <w:r>
+        <w:t>Quét SYN còn gọi là quét tàng hình (Stealth Scan)</w:t>
+      </w:r>
+      <w:r>
+        <w:t>:</w:t>
+      </w:r>
+    </w:p>
+    <w:p>
+      <w:pPr>
+        <w:pStyle w:val="ListParagraph"/>
+        <w:tabs>
+          <w:tab w:val="left" w:pos="5916"/>
+        </w:tabs>
+        <w:ind w:left="0"/>
+      </w:pPr>
+      <w:r>
+        <w:lastRenderedPageBreak/>
+        <w:drawing>
+          <wp:inline distT="0" distB="0" distL="0" distR="0" wp14:anchorId="6DE60088" wp14:editId="550E6E64">
+            <wp:extent cx="5516880" cy="3358460"/>
+            <wp:effectExtent l="0" t="0" r="7620" b="0"/>
+            <wp:docPr id="788272150" name="Picture 1"/>
+            <wp:cNvGraphicFramePr>
+              <a:graphicFrameLocks xmlns:a="http://schemas.openxmlformats.org/drawingml/2006/main" noChangeAspect="1"/>
+            </wp:cNvGraphicFramePr>
+            <a:graphic xmlns:a="http://schemas.openxmlformats.org/drawingml/2006/main">
+              <a:graphicData uri="http://schemas.openxmlformats.org/drawingml/2006/picture">
+                <pic:pic xmlns:pic="http://schemas.openxmlformats.org/drawingml/2006/picture">
+                  <pic:nvPicPr>
+                    <pic:cNvPr id="788272150" name=""/>
+                    <pic:cNvPicPr/>
+                  </pic:nvPicPr>
+                  <pic:blipFill>
+                    <a:blip r:embed="rId17"/>
+                    <a:stretch>
+                      <a:fillRect/>
+                    </a:stretch>
+                  </pic:blipFill>
+                  <pic:spPr>
+                    <a:xfrm>
+                      <a:off x="0" y="0"/>
+                      <a:ext cx="5521469" cy="3361253"/>
+                    </a:xfrm>
+                    <a:prstGeom prst="rect">
+                      <a:avLst/>
+                    </a:prstGeom>
+                  </pic:spPr>
+                </pic:pic>
+              </a:graphicData>
+            </a:graphic>
+          </wp:inline>
+        </w:drawing>
+      </w:r>
+    </w:p>
+    <w:p>
+      <w:pPr>
+        <w:pStyle w:val="ListParagraph"/>
+        <w:numPr>
+          <w:ilvl w:val="0"/>
+          <w:numId w:val="7"/>
+        </w:numPr>
+        <w:tabs>
+          <w:tab w:val="left" w:pos="5916"/>
+        </w:tabs>
+      </w:pPr>
+      <w:r>
+        <w:t>Quét xmax:</w:t>
+      </w:r>
+    </w:p>
+    <w:p>
+      <w:pPr>
+        <w:pStyle w:val="ListParagraph"/>
+        <w:tabs>
+          <w:tab w:val="left" w:pos="5916"/>
+        </w:tabs>
+        <w:ind w:left="0"/>
+      </w:pPr>
+      <w:r>
+        <w:drawing>
+          <wp:inline distT="0" distB="0" distL="0" distR="0" wp14:anchorId="32C993BA" wp14:editId="08DD403E">
+            <wp:extent cx="5867400" cy="2556331"/>
+            <wp:effectExtent l="0" t="0" r="0" b="0"/>
+            <wp:docPr id="442448716" name="Picture 1"/>
+            <wp:cNvGraphicFramePr>
+              <a:graphicFrameLocks xmlns:a="http://schemas.openxmlformats.org/drawingml/2006/main" noChangeAspect="1"/>
+            </wp:cNvGraphicFramePr>
+            <a:graphic xmlns:a="http://schemas.openxmlformats.org/drawingml/2006/main">
+              <a:graphicData uri="http://schemas.openxmlformats.org/drawingml/2006/picture">
+                <pic:pic xmlns:pic="http://schemas.openxmlformats.org/drawingml/2006/picture">
+                  <pic:nvPicPr>
+                    <pic:cNvPr id="442448716" name=""/>
+                    <pic:cNvPicPr/>
+                  </pic:nvPicPr>
+                  <pic:blipFill>
+                    <a:blip r:embed="rId18"/>
+                    <a:stretch>
+                      <a:fillRect/>
+                    </a:stretch>
+                  </pic:blipFill>
+                  <pic:spPr>
+                    <a:xfrm>
+                      <a:off x="0" y="0"/>
+                      <a:ext cx="5869950" cy="2557442"/>
+                    </a:xfrm>
+                    <a:prstGeom prst="rect">
+                      <a:avLst/>
+                    </a:prstGeom>
+                  </pic:spPr>
+                </pic:pic>
+              </a:graphicData>
+            </a:graphic>
+          </wp:inline>
+        </w:drawing>
+      </w:r>
+    </w:p>
+    <w:p>
+      <w:pPr>
+        <w:pStyle w:val="ListParagraph"/>
+        <w:numPr>
+          <w:ilvl w:val="0"/>
+          <w:numId w:val="6"/>
+        </w:numPr>
+        <w:tabs>
+          <w:tab w:val="left" w:pos="5916"/>
+        </w:tabs>
+      </w:pPr>
+      <w:r>
+        <w:t>Khai thác thông tin trên Shodan</w:t>
+      </w:r>
+    </w:p>
+    <w:p>
+      <w:pPr>
+        <w:pStyle w:val="ListParagraph"/>
+        <w:numPr>
+          <w:ilvl w:val="0"/>
+          <w:numId w:val="8"/>
+        </w:numPr>
+        <w:tabs>
+          <w:tab w:val="left" w:pos="5916"/>
+        </w:tabs>
+      </w:pPr>
+      <w:r>
+        <w:t>Tên miền:</w:t>
+      </w:r>
+    </w:p>
+    <w:p>
+      <w:pPr>
+        <w:pStyle w:val="ListParagraph"/>
+        <w:tabs>
+          <w:tab w:val="left" w:pos="5916"/>
+        </w:tabs>
+      </w:pPr>
+      <w:r>
+        <w:drawing>
+          <wp:inline distT="0" distB="0" distL="0" distR="0" wp14:anchorId="4498D023" wp14:editId="3A4511E7">
+            <wp:extent cx="4091940" cy="615844"/>
+            <wp:effectExtent l="0" t="0" r="3810" b="0"/>
+            <wp:docPr id="358016365" name="Picture 1"/>
+            <wp:cNvGraphicFramePr>
+              <a:graphicFrameLocks xmlns:a="http://schemas.openxmlformats.org/drawingml/2006/main" noChangeAspect="1"/>
+            </wp:cNvGraphicFramePr>
+            <a:graphic xmlns:a="http://schemas.openxmlformats.org/drawingml/2006/main">
+              <a:graphicData uri="http://schemas.openxmlformats.org/drawingml/2006/picture">
+                <pic:pic xmlns:pic="http://schemas.openxmlformats.org/drawingml/2006/picture">
+                  <pic:nvPicPr>
+                    <pic:cNvPr id="358016365" name=""/>
+                    <pic:cNvPicPr/>
+                  </pic:nvPicPr>
+                  <pic:blipFill>
+                    <a:blip r:embed="rId19"/>
+                    <a:stretch>
+                      <a:fillRect/>
+                    </a:stretch>
+                  </pic:blipFill>
+                  <pic:spPr>
+                    <a:xfrm>
+                      <a:off x="0" y="0"/>
+                      <a:ext cx="4147482" cy="624203"/>
+                    </a:xfrm>
+                    <a:prstGeom prst="rect">
+                      <a:avLst/>
+                    </a:prstGeom>
+                  </pic:spPr>
+                </pic:pic>
+              </a:graphicData>
+            </a:graphic>
+          </wp:inline>
+        </w:drawing>
+      </w:r>
+    </w:p>
+    <w:p>
+      <w:pPr>
+        <w:tabs>
+          <w:tab w:val="left" w:pos="5916"/>
+        </w:tabs>
+      </w:pPr>
+    </w:p>
+    <w:p>
+      <w:pPr>
+        <w:tabs>
+          <w:tab w:val="left" w:pos="5916"/>
+        </w:tabs>
+      </w:pPr>
+    </w:p>
+    <w:p>
+      <w:pPr>
+        <w:pStyle w:val="ListParagraph"/>
+        <w:tabs>
+          <w:tab w:val="left" w:pos="5916"/>
+        </w:tabs>
+        <w:ind w:left="1440"/>
+      </w:pPr>
+      <w:r>
+        <w:lastRenderedPageBreak/>
+        <w:drawing>
+          <wp:anchor distT="0" distB="0" distL="114300" distR="114300" simplePos="0" relativeHeight="251659264" behindDoc="0" locked="0" layoutInCell="1" allowOverlap="1" wp14:anchorId="5C343B00" wp14:editId="3D96C229">
+            <wp:simplePos x="914400" y="914400"/>
+            <wp:positionH relativeFrom="column">
+              <wp:align>left</wp:align>
+            </wp:positionH>
+            <wp:positionV relativeFrom="paragraph">
+              <wp:align>top</wp:align>
+            </wp:positionV>
+            <wp:extent cx="5943600" cy="2575560"/>
+            <wp:effectExtent l="0" t="0" r="0" b="0"/>
+            <wp:wrapSquare wrapText="bothSides"/>
+            <wp:docPr id="1089169230" name="Picture 1"/>
+            <wp:cNvGraphicFramePr>
+              <a:graphicFrameLocks xmlns:a="http://schemas.openxmlformats.org/drawingml/2006/main" noChangeAspect="1"/>
+            </wp:cNvGraphicFramePr>
+            <a:graphic xmlns:a="http://schemas.openxmlformats.org/drawingml/2006/main">
+              <a:graphicData uri="http://schemas.openxmlformats.org/drawingml/2006/picture">
+                <pic:pic xmlns:pic="http://schemas.openxmlformats.org/drawingml/2006/picture">
+                  <pic:nvPicPr>
+                    <pic:cNvPr id="1089169230" name=""/>
+                    <pic:cNvPicPr/>
+                  </pic:nvPicPr>
+                  <pic:blipFill>
+                    <a:blip r:embed="rId20" cstate="print">
+                      <a:extLst>
+                        <a:ext uri="{28A0092B-C50C-407E-A947-70E740481C1C}">
+                          <a14:useLocalDpi xmlns:a14="http://schemas.microsoft.com/office/drawing/2010/main" val="0"/>
+                        </a:ext>
+                      </a:extLst>
+                    </a:blip>
+                    <a:stretch>
+                      <a:fillRect/>
+                    </a:stretch>
+                  </pic:blipFill>
+                  <pic:spPr>
+                    <a:xfrm>
+                      <a:off x="0" y="0"/>
+                      <a:ext cx="5943600" cy="2575560"/>
+                    </a:xfrm>
+                    <a:prstGeom prst="rect">
+                      <a:avLst/>
+                    </a:prstGeom>
+                  </pic:spPr>
+                </pic:pic>
+              </a:graphicData>
+            </a:graphic>
+          </wp:anchor>
+        </w:drawing>
+      </w:r>
+    </w:p>
+    <w:p>
+      <w:pPr>
+        <w:tabs>
+          <w:tab w:val="left" w:pos="5916"/>
+        </w:tabs>
+      </w:pPr>
+    </w:p>
+    <w:p>
+      <w:pPr>
+        <w:pStyle w:val="ListParagraph"/>
+        <w:numPr>
+          <w:ilvl w:val="0"/>
+          <w:numId w:val="6"/>
+        </w:numPr>
+        <w:tabs>
+          <w:tab w:val="left" w:pos="5916"/>
+        </w:tabs>
+      </w:pPr>
+      <w:r>
+        <w:t>Subfinder:</w:t>
+      </w:r>
+    </w:p>
+    <w:p>
+      <w:pPr>
+        <w:pStyle w:val="ListParagraph"/>
+        <w:numPr>
+          <w:ilvl w:val="0"/>
+          <w:numId w:val="6"/>
+        </w:numPr>
+        <w:tabs>
+          <w:tab w:val="left" w:pos="5916"/>
+        </w:tabs>
+      </w:pPr>
+      <w:r>
+        <w:t>Whatweb:</w:t>
+      </w:r>
+    </w:p>
+    <w:p>
+      <w:pPr>
+        <w:pStyle w:val="ListParagraph"/>
+        <w:numPr>
+          <w:ilvl w:val="0"/>
+          <w:numId w:val="7"/>
+        </w:numPr>
+        <w:tabs>
+          <w:tab w:val="left" w:pos="5916"/>
+        </w:tabs>
+      </w:pPr>
+      <w:r>
+        <w:t xml:space="preserve"> </w:t>
+      </w:r>
+      <w:r>
+        <w:t>Sử dụng ngôn ngữ HTML5</w:t>
+      </w:r>
+    </w:p>
+    <w:p>
+      <w:pPr>
+        <w:pStyle w:val="ListParagraph"/>
+        <w:tabs>
+          <w:tab w:val="left" w:pos="5916"/>
+        </w:tabs>
+        <w:ind w:left="1440"/>
+      </w:pPr>
+      <w:r>
+        <w:drawing>
+          <wp:inline distT="0" distB="0" distL="0" distR="0" wp14:anchorId="3E6E1DB0" wp14:editId="2175AE40">
+            <wp:extent cx="5430008" cy="828791"/>
+            <wp:effectExtent l="0" t="0" r="0" b="9525"/>
+            <wp:docPr id="482678473" name="Picture 1"/>
+            <wp:cNvGraphicFramePr>
+              <a:graphicFrameLocks xmlns:a="http://schemas.openxmlformats.org/drawingml/2006/main" noChangeAspect="1"/>
+            </wp:cNvGraphicFramePr>
+            <a:graphic xmlns:a="http://schemas.openxmlformats.org/drawingml/2006/main">
+              <a:graphicData uri="http://schemas.openxmlformats.org/drawingml/2006/picture">
+                <pic:pic xmlns:pic="http://schemas.openxmlformats.org/drawingml/2006/picture">
+                  <pic:nvPicPr>
+                    <pic:cNvPr id="482678473" name=""/>
+                    <pic:cNvPicPr/>
+                  </pic:nvPicPr>
+                  <pic:blipFill>
+                    <a:blip r:embed="rId21"/>
+                    <a:stretch>
+                      <a:fillRect/>
+                    </a:stretch>
+                  </pic:blipFill>
+                  <pic:spPr>
+                    <a:xfrm>
+                      <a:off x="0" y="0"/>
+                      <a:ext cx="5430008" cy="828791"/>
+                    </a:xfrm>
+                    <a:prstGeom prst="rect">
+                      <a:avLst/>
+                    </a:prstGeom>
+                  </pic:spPr>
+                </pic:pic>
+              </a:graphicData>
+            </a:graphic>
+          </wp:inline>
+        </w:drawing>
+      </w:r>
+    </w:p>
+    <w:p>
+      <w:pPr>
+        <w:pStyle w:val="ListParagraph"/>
+        <w:numPr>
+          <w:ilvl w:val="0"/>
+          <w:numId w:val="6"/>
+        </w:numPr>
+        <w:tabs>
+          <w:tab w:val="left" w:pos="5916"/>
+        </w:tabs>
+      </w:pPr>
+      <w:r>
+        <w:drawing>
+          <wp:anchor distT="0" distB="0" distL="114300" distR="114300" simplePos="0" relativeHeight="251660288" behindDoc="0" locked="0" layoutInCell="1" allowOverlap="1" wp14:anchorId="524D6667" wp14:editId="4528493D">
+            <wp:simplePos x="0" y="0"/>
+            <wp:positionH relativeFrom="margin">
+              <wp:align>left</wp:align>
+            </wp:positionH>
+            <wp:positionV relativeFrom="paragraph">
+              <wp:posOffset>181610</wp:posOffset>
+            </wp:positionV>
+            <wp:extent cx="5962650" cy="2750820"/>
+            <wp:effectExtent l="0" t="0" r="0" b="0"/>
+            <wp:wrapSquare wrapText="bothSides"/>
+            <wp:docPr id="2003054834" name="Picture 1"/>
+            <wp:cNvGraphicFramePr>
+              <a:graphicFrameLocks xmlns:a="http://schemas.openxmlformats.org/drawingml/2006/main" noChangeAspect="1"/>
+            </wp:cNvGraphicFramePr>
+            <a:graphic xmlns:a="http://schemas.openxmlformats.org/drawingml/2006/main">
+              <a:graphicData uri="http://schemas.openxmlformats.org/drawingml/2006/picture">
+                <pic:pic xmlns:pic="http://schemas.openxmlformats.org/drawingml/2006/picture">
+                  <pic:nvPicPr>
+                    <pic:cNvPr id="2003054834" name=""/>
+                    <pic:cNvPicPr/>
+                  </pic:nvPicPr>
+                  <pic:blipFill>
+                    <a:blip r:embed="rId22">
+                      <a:extLst>
+                        <a:ext uri="{28A0092B-C50C-407E-A947-70E740481C1C}">
+                          <a14:useLocalDpi xmlns:a14="http://schemas.microsoft.com/office/drawing/2010/main" val="0"/>
+                        </a:ext>
+                      </a:extLst>
+                    </a:blip>
+                    <a:stretch>
+                      <a:fillRect/>
+                    </a:stretch>
+                  </pic:blipFill>
+                  <pic:spPr>
+                    <a:xfrm>
+                      <a:off x="0" y="0"/>
+                      <a:ext cx="5962650" cy="2750820"/>
+                    </a:xfrm>
+                    <a:prstGeom prst="rect">
+                      <a:avLst/>
+                    </a:prstGeom>
+                  </pic:spPr>
+                </pic:pic>
+              </a:graphicData>
+            </a:graphic>
+            <wp14:sizeRelH relativeFrom="margin">
+              <wp14:pctWidth>0</wp14:pctWidth>
+            </wp14:sizeRelH>
+            <wp14:sizeRelV relativeFrom="margin">
+              <wp14:pctHeight>0</wp14:pctHeight>
+            </wp14:sizeRelV>
+          </wp:anchor>
+        </w:drawing>
+      </w:r>
+      <w:r>
+        <w:t>builtwith.com</w:t>
+      </w:r>
+      <w:r>
+        <w:t>:</w:t>
+      </w:r>
+    </w:p>
+    <w:p>
+      <w:pPr>
+        <w:pStyle w:val="ListParagraph"/>
+        <w:tabs>
+          <w:tab w:val="left" w:pos="5916"/>
+        </w:tabs>
+      </w:pPr>
+    </w:p>
+    <w:p/>
+    <w:p/>
+    <w:p/>
+    <w:p/>
+    <w:p/>
+    <w:p>
+      <w:pPr>
+        <w:pStyle w:val="ListParagraph"/>
+        <w:tabs>
+          <w:tab w:val="left" w:pos="5916"/>
+        </w:tabs>
+      </w:pPr>
+    </w:p>
+    <w:p>
+      <w:pPr>
+        <w:pStyle w:val="ListParagraph"/>
+        <w:tabs>
+          <w:tab w:val="left" w:pos="5916"/>
+        </w:tabs>
+      </w:pPr>
+    </w:p>
+    <w:p>
+      <w:pPr>
+        <w:pStyle w:val="ListParagraph"/>
+        <w:tabs>
+          <w:tab w:val="left" w:pos="5916"/>
+        </w:tabs>
+      </w:pPr>
+      <w:r>
+        <w:drawing>
+          <wp:inline distT="0" distB="0" distL="0" distR="0" wp14:anchorId="52619A11" wp14:editId="1B4A843C">
+            <wp:extent cx="4998720" cy="2613660"/>
+            <wp:effectExtent l="0" t="0" r="0" b="0"/>
+            <wp:docPr id="1570610706" name="Picture 1"/>
+            <wp:cNvGraphicFramePr>
+              <a:graphicFrameLocks xmlns:a="http://schemas.openxmlformats.org/drawingml/2006/main" noChangeAspect="1"/>
+            </wp:cNvGraphicFramePr>
+            <a:graphic xmlns:a="http://schemas.openxmlformats.org/drawingml/2006/main">
+              <a:graphicData uri="http://schemas.openxmlformats.org/drawingml/2006/picture">
+                <pic:pic xmlns:pic="http://schemas.openxmlformats.org/drawingml/2006/picture">
+                  <pic:nvPicPr>
+                    <pic:cNvPr id="1570610706" name=""/>
+                    <pic:cNvPicPr/>
+                  </pic:nvPicPr>
+                  <pic:blipFill>
+                    <a:blip r:embed="rId23"/>
+                    <a:stretch>
+                      <a:fillRect/>
+                    </a:stretch>
+                  </pic:blipFill>
+                  <pic:spPr>
+                    <a:xfrm>
+                      <a:off x="0" y="0"/>
+                      <a:ext cx="5009119" cy="2619097"/>
+                    </a:xfrm>
+                    <a:prstGeom prst="rect">
+                      <a:avLst/>
+                    </a:prstGeom>
+                  </pic:spPr>
+                </pic:pic>
+              </a:graphicData>
+            </a:graphic>
+          </wp:inline>
+        </w:drawing>
+      </w:r>
+      <w:r>
+        <w:br w:type="textWrapping" w:clear="all"/>
+      </w:r>
+    </w:p>
+    <w:p>
+      <w:pPr>
+        <w:pStyle w:val="ListParagraph"/>
+        <w:numPr>
+          <w:ilvl w:val="0"/>
+          <w:numId w:val="6"/>
+        </w:numPr>
+        <w:tabs>
+          <w:tab w:val="left" w:pos="5916"/>
+        </w:tabs>
+      </w:pPr>
+      <w:r>
+        <w:t>URLScan.io</w:t>
+      </w:r>
+    </w:p>
+    <w:p>
+      <w:pPr>
+        <w:tabs>
+          <w:tab w:val="left" w:pos="5916"/>
+        </w:tabs>
+      </w:pPr>
+      <w:r>
+        <w:drawing>
+          <wp:inline distT="0" distB="0" distL="0" distR="0" wp14:anchorId="57261C66" wp14:editId="58D7544D">
+            <wp:extent cx="5943600" cy="2870200"/>
+            <wp:effectExtent l="0" t="0" r="0" b="6350"/>
+            <wp:docPr id="1747557899" name="Picture 1"/>
+            <wp:cNvGraphicFramePr>
+              <a:graphicFrameLocks xmlns:a="http://schemas.openxmlformats.org/drawingml/2006/main" noChangeAspect="1"/>
+            </wp:cNvGraphicFramePr>
+            <a:graphic xmlns:a="http://schemas.openxmlformats.org/drawingml/2006/main">
+              <a:graphicData uri="http://schemas.openxmlformats.org/drawingml/2006/picture">
+                <pic:pic xmlns:pic="http://schemas.openxmlformats.org/drawingml/2006/picture">
+                  <pic:nvPicPr>
+                    <pic:cNvPr id="1747557899" name=""/>
+                    <pic:cNvPicPr/>
+                  </pic:nvPicPr>
+                  <pic:blipFill>
+                    <a:blip r:embed="rId24"/>
+                    <a:stretch>
+                      <a:fillRect/>
+                    </a:stretch>
+                  </pic:blipFill>
+                  <pic:spPr>
+                    <a:xfrm>
+                      <a:off x="0" y="0"/>
+                      <a:ext cx="5943600" cy="2870200"/>
+                    </a:xfrm>
+                    <a:prstGeom prst="rect">
+                      <a:avLst/>
+                    </a:prstGeom>
+                  </pic:spPr>
+                </pic:pic>
+              </a:graphicData>
+            </a:graphic>
+          </wp:inline>
+        </w:drawing>
+      </w:r>
+    </w:p>
+    <w:p>
+      <w:pPr>
+        <w:tabs>
+          <w:tab w:val="left" w:pos="5916"/>
+        </w:tabs>
+      </w:pPr>
+    </w:p>
+    <w:p>
+      <w:pPr>
+        <w:tabs>
+          <w:tab w:val="left" w:pos="5916"/>
+        </w:tabs>
+      </w:pPr>
+    </w:p>
+    <w:p>
+      <w:pPr>
+        <w:tabs>
+          <w:tab w:val="left" w:pos="5916"/>
+        </w:tabs>
+      </w:pPr>
+    </w:p>
+    <w:p>
+      <w:pPr>
+        <w:tabs>
+          <w:tab w:val="left" w:pos="5916"/>
+        </w:tabs>
+      </w:pPr>
+      <w:r>
+        <w:lastRenderedPageBreak/>
+        <w:br w:type="textWrapping" w:clear="all"/>
+      </w:r>
+    </w:p>
     <w:sectPr>
       <w:pgSz w:w="12240" w:h="15840"/>
       <w:pgMar w:top="1440" w:right="1440" w:bottom="1440" w:left="1440" w:header="720" w:footer="720" w:gutter="0"/>
@@ -581,6 +1601,204 @@
 <file path=word/numbering.xml><?xml version="1.0" encoding="utf-8"?>
 <w:numbering xmlns:wpc="http://schemas.microsoft.com/office/word/2010/wordprocessingCanvas" xmlns:cx="http://schemas.microsoft.com/office/drawing/2014/chartex" xmlns:cx1="http://schemas.microsoft.com/office/drawing/2015/9/8/chartex" xmlns:cx2="http://schemas.microsoft.com/office/drawing/2015/10/21/chartex" xmlns:cx3="http://schemas.microsoft.com/office/drawing/2016/5/9/chartex" xmlns:cx4="http://schemas.microsoft.com/office/drawing/2016/5/10/chartex" xmlns:cx5="http://schemas.microsoft.com/office/drawing/2016/5/11/chartex" xmlns:cx6="http://schemas.microsoft.com/office/drawing/2016/5/12/chartex" xmlns:cx7="http://schemas.microsoft.com/office/drawing/2016/5/13/chartex" xmlns:cx8="http://schemas.microsoft.com/office/drawing/2016/5/14/chartex" xmlns:mc="http://schemas.openxmlformats.org/markup-compatibility/2006" xmlns:aink="http://schemas.microsoft.com/office/drawing/2016/ink" xmlns:am3d="http://schemas.microsoft.com/office/drawing/2017/model3d" xmlns:o="urn:schemas-microsoft-com:office:office" xmlns:oel="http://schemas.microsoft.com/office/2019/extlst" xmlns:r="http://schemas.openxmlformats.org/officeDocument/2006/relationships" xmlns:m="http://schemas.openxmlformats.org/officeDocument/2006/math" xmlns:v="urn:schemas-microsoft-com:vml" xmlns:wp14="http://schemas.microsoft.com/office/word/2010/wordprocessingDrawing" xmlns:wp="http://schemas.openxmlformats.org/drawingml/2006/wordprocessingDrawing" xmlns:w10="urn:schemas-microsoft-com:office:word" xmlns:w="http://schemas.openxmlformats.org/wordprocessingml/2006/main" xmlns:w14="http://schemas.microsoft.com/office/word/2010/wordml" xmlns:w15="http://schemas.microsoft.com/office/word/2012/wordml" xmlns:w16cex="http://schemas.microsoft.com/office/word/2018/wordml/cex" xmlns:w16cid="http://schemas.microsoft.com/office/word/2016/wordml/cid" xmlns:w16="http://schemas.microsoft.com/office/word/2018/wordml" xmlns:w16du="http://schemas.microsoft.com/office/word/2023/wordml/word16du" xmlns:w16sdtdh="http://schemas.microsoft.com/office/word/2020/wordml/sdtdatahash" xmlns:w16se="http://schemas.microsoft.com/office/word/2015/wordml/symex" xmlns:wpg="http://schemas.microsoft.com/office/word/2010/wordprocessingGroup" xmlns:wpi="http://schemas.microsoft.com/office/word/2010/wordprocessingInk" xmlns:wne="http://schemas.microsoft.com/office/word/2006/wordml" xmlns:wps="http://schemas.microsoft.com/office/word/2010/wordprocessingShape" mc:Ignorable="w14 w15 w16se w16cid w16 w16cex w16sdtdh w16du wp14">
   <w:abstractNum w:abstractNumId="0" w15:restartNumberingAfterBreak="0">
+    <w:nsid w:val="02AF1AA5"/>
+    <w:multiLevelType w:val="hybridMultilevel"/>
+    <w:tmpl w:val="DA7EBD42"/>
+    <w:lvl w:ilvl="0" w:tplc="04090013">
+      <w:start w:val="1"/>
+      <w:numFmt w:val="upperRoman"/>
+      <w:lvlText w:val="%1."/>
+      <w:lvlJc w:val="right"/>
+      <w:pPr>
+        <w:ind w:left="2160" w:hanging="360"/>
+      </w:pPr>
+    </w:lvl>
+    <w:lvl w:ilvl="1" w:tplc="04090019" w:tentative="1">
+      <w:start w:val="1"/>
+      <w:numFmt w:val="lowerLetter"/>
+      <w:lvlText w:val="%2."/>
+      <w:lvlJc w:val="left"/>
+      <w:pPr>
+        <w:ind w:left="2880" w:hanging="360"/>
+      </w:pPr>
+    </w:lvl>
+    <w:lvl w:ilvl="2" w:tplc="0409001B" w:tentative="1">
+      <w:start w:val="1"/>
+      <w:numFmt w:val="lowerRoman"/>
+      <w:lvlText w:val="%3."/>
+      <w:lvlJc w:val="right"/>
+      <w:pPr>
+        <w:ind w:left="3600" w:hanging="180"/>
+      </w:pPr>
+    </w:lvl>
+    <w:lvl w:ilvl="3" w:tplc="0409000F" w:tentative="1">
+      <w:start w:val="1"/>
+      <w:numFmt w:val="decimal"/>
+      <w:lvlText w:val="%4."/>
+      <w:lvlJc w:val="left"/>
+      <w:pPr>
+        <w:ind w:left="4320" w:hanging="360"/>
+      </w:pPr>
+    </w:lvl>
+    <w:lvl w:ilvl="4" w:tplc="04090019" w:tentative="1">
+      <w:start w:val="1"/>
+      <w:numFmt w:val="lowerLetter"/>
+      <w:lvlText w:val="%5."/>
+      <w:lvlJc w:val="left"/>
+      <w:pPr>
+        <w:ind w:left="5040" w:hanging="360"/>
+      </w:pPr>
+    </w:lvl>
+    <w:lvl w:ilvl="5" w:tplc="0409001B" w:tentative="1">
+      <w:start w:val="1"/>
+      <w:numFmt w:val="lowerRoman"/>
+      <w:lvlText w:val="%6."/>
+      <w:lvlJc w:val="right"/>
+      <w:pPr>
+        <w:ind w:left="5760" w:hanging="180"/>
+      </w:pPr>
+    </w:lvl>
+    <w:lvl w:ilvl="6" w:tplc="0409000F" w:tentative="1">
+      <w:start w:val="1"/>
+      <w:numFmt w:val="decimal"/>
+      <w:lvlText w:val="%7."/>
+      <w:lvlJc w:val="left"/>
+      <w:pPr>
+        <w:ind w:left="6480" w:hanging="360"/>
+      </w:pPr>
+    </w:lvl>
+    <w:lvl w:ilvl="7" w:tplc="04090019" w:tentative="1">
+      <w:start w:val="1"/>
+      <w:numFmt w:val="lowerLetter"/>
+      <w:lvlText w:val="%8."/>
+      <w:lvlJc w:val="left"/>
+      <w:pPr>
+        <w:ind w:left="7200" w:hanging="360"/>
+      </w:pPr>
+    </w:lvl>
+    <w:lvl w:ilvl="8" w:tplc="0409001B" w:tentative="1">
+      <w:start w:val="1"/>
+      <w:numFmt w:val="lowerRoman"/>
+      <w:lvlText w:val="%9."/>
+      <w:lvlJc w:val="right"/>
+      <w:pPr>
+        <w:ind w:left="7920" w:hanging="180"/>
+      </w:pPr>
+    </w:lvl>
+  </w:abstractNum>
+  <w:abstractNum w:abstractNumId="1" w15:restartNumberingAfterBreak="0">
+    <w:nsid w:val="0D610507"/>
+    <w:multiLevelType w:val="hybridMultilevel"/>
+    <w:tmpl w:val="F8C41A78"/>
+    <w:lvl w:ilvl="0" w:tplc="BC48CD50">
+      <w:numFmt w:val="bullet"/>
+      <w:lvlText w:val="-"/>
+      <w:lvlJc w:val="left"/>
+      <w:pPr>
+        <w:ind w:left="1800" w:hanging="360"/>
+      </w:pPr>
+      <w:rPr>
+        <w:rFonts w:ascii="Calibri" w:eastAsiaTheme="minorHAnsi" w:hAnsi="Calibri" w:cs="Calibri" w:hint="default"/>
+      </w:rPr>
+    </w:lvl>
+    <w:lvl w:ilvl="1" w:tplc="04090003" w:tentative="1">
+      <w:start w:val="1"/>
+      <w:numFmt w:val="bullet"/>
+      <w:lvlText w:val="o"/>
+      <w:lvlJc w:val="left"/>
+      <w:pPr>
+        <w:ind w:left="2520" w:hanging="360"/>
+      </w:pPr>
+      <w:rPr>
+        <w:rFonts w:ascii="Courier New" w:hAnsi="Courier New" w:cs="Courier New" w:hint="default"/>
+      </w:rPr>
+    </w:lvl>
+    <w:lvl w:ilvl="2" w:tplc="04090005" w:tentative="1">
+      <w:start w:val="1"/>
+      <w:numFmt w:val="bullet"/>
+      <w:lvlText w:val=""/>
+      <w:lvlJc w:val="left"/>
+      <w:pPr>
+        <w:ind w:left="3240" w:hanging="360"/>
+      </w:pPr>
+      <w:rPr>
+        <w:rFonts w:ascii="Wingdings" w:hAnsi="Wingdings" w:hint="default"/>
+      </w:rPr>
+    </w:lvl>
+    <w:lvl w:ilvl="3" w:tplc="04090001" w:tentative="1">
+      <w:start w:val="1"/>
+      <w:numFmt w:val="bullet"/>
+      <w:lvlText w:val=""/>
+      <w:lvlJc w:val="left"/>
+      <w:pPr>
+        <w:ind w:left="3960" w:hanging="360"/>
+      </w:pPr>
+      <w:rPr>
+        <w:rFonts w:ascii="Symbol" w:hAnsi="Symbol" w:hint="default"/>
+      </w:rPr>
+    </w:lvl>
+    <w:lvl w:ilvl="4" w:tplc="04090003" w:tentative="1">
+      <w:start w:val="1"/>
+      <w:numFmt w:val="bullet"/>
+      <w:lvlText w:val="o"/>
+      <w:lvlJc w:val="left"/>
+      <w:pPr>
+        <w:ind w:left="4680" w:hanging="360"/>
+      </w:pPr>
+      <w:rPr>
+        <w:rFonts w:ascii="Courier New" w:hAnsi="Courier New" w:cs="Courier New" w:hint="default"/>
+      </w:rPr>
+    </w:lvl>
+    <w:lvl w:ilvl="5" w:tplc="04090005" w:tentative="1">
+      <w:start w:val="1"/>
+      <w:numFmt w:val="bullet"/>
+      <w:lvlText w:val=""/>
+      <w:lvlJc w:val="left"/>
+      <w:pPr>
+        <w:ind w:left="5400" w:hanging="360"/>
+      </w:pPr>
+      <w:rPr>
+        <w:rFonts w:ascii="Wingdings" w:hAnsi="Wingdings" w:hint="default"/>
+      </w:rPr>
+    </w:lvl>
+    <w:lvl w:ilvl="6" w:tplc="04090001" w:tentative="1">
+      <w:start w:val="1"/>
+      <w:numFmt w:val="bullet"/>
+      <w:lvlText w:val=""/>
+      <w:lvlJc w:val="left"/>
+      <w:pPr>
+        <w:ind w:left="6120" w:hanging="360"/>
+      </w:pPr>
+      <w:rPr>
+        <w:rFonts w:ascii="Symbol" w:hAnsi="Symbol" w:hint="default"/>
+      </w:rPr>
+    </w:lvl>
+    <w:lvl w:ilvl="7" w:tplc="04090003" w:tentative="1">
+      <w:start w:val="1"/>
+      <w:numFmt w:val="bullet"/>
+      <w:lvlText w:val="o"/>
+      <w:lvlJc w:val="left"/>
+      <w:pPr>
+        <w:ind w:left="6840" w:hanging="360"/>
+      </w:pPr>
+      <w:rPr>
+        <w:rFonts w:ascii="Courier New" w:hAnsi="Courier New" w:cs="Courier New" w:hint="default"/>
+      </w:rPr>
+    </w:lvl>
+    <w:lvl w:ilvl="8" w:tplc="04090005" w:tentative="1">
+      <w:start w:val="1"/>
+      <w:numFmt w:val="bullet"/>
+      <w:lvlText w:val=""/>
+      <w:lvlJc w:val="left"/>
+      <w:pPr>
+        <w:ind w:left="7560" w:hanging="360"/>
+      </w:pPr>
+      <w:rPr>
+        <w:rFonts w:ascii="Wingdings" w:hAnsi="Wingdings" w:hint="default"/>
+      </w:rPr>
+    </w:lvl>
+  </w:abstractNum>
+  <w:abstractNum w:abstractNumId="2" w15:restartNumberingAfterBreak="0">
     <w:nsid w:val="15C60896"/>
     <w:multiLevelType w:val="hybridMultilevel"/>
     <w:tmpl w:val="16C848D4"/>
@@ -669,7 +1887,7 @@
       </w:pPr>
     </w:lvl>
   </w:abstractNum>
-  <w:abstractNum w:abstractNumId="1" w15:restartNumberingAfterBreak="0">
+  <w:abstractNum w:abstractNumId="3" w15:restartNumberingAfterBreak="0">
     <w:nsid w:val="1C65789A"/>
     <w:multiLevelType w:val="hybridMultilevel"/>
     <w:tmpl w:val="3238E18C"/>
@@ -781,10 +1999,553 @@
       </w:rPr>
     </w:lvl>
   </w:abstractNum>
+  <w:abstractNum w:abstractNumId="4" w15:restartNumberingAfterBreak="0">
+    <w:nsid w:val="2F03447A"/>
+    <w:multiLevelType w:val="hybridMultilevel"/>
+    <w:tmpl w:val="7FBCD6E2"/>
+    <w:lvl w:ilvl="0" w:tplc="04090013">
+      <w:start w:val="1"/>
+      <w:numFmt w:val="upperRoman"/>
+      <w:lvlText w:val="%1."/>
+      <w:lvlJc w:val="right"/>
+      <w:pPr>
+        <w:ind w:left="720" w:hanging="360"/>
+      </w:pPr>
+    </w:lvl>
+    <w:lvl w:ilvl="1" w:tplc="04090019" w:tentative="1">
+      <w:start w:val="1"/>
+      <w:numFmt w:val="lowerLetter"/>
+      <w:lvlText w:val="%2."/>
+      <w:lvlJc w:val="left"/>
+      <w:pPr>
+        <w:ind w:left="1440" w:hanging="360"/>
+      </w:pPr>
+    </w:lvl>
+    <w:lvl w:ilvl="2" w:tplc="0409001B" w:tentative="1">
+      <w:start w:val="1"/>
+      <w:numFmt w:val="lowerRoman"/>
+      <w:lvlText w:val="%3."/>
+      <w:lvlJc w:val="right"/>
+      <w:pPr>
+        <w:ind w:left="2160" w:hanging="180"/>
+      </w:pPr>
+    </w:lvl>
+    <w:lvl w:ilvl="3" w:tplc="0409000F" w:tentative="1">
+      <w:start w:val="1"/>
+      <w:numFmt w:val="decimal"/>
+      <w:lvlText w:val="%4."/>
+      <w:lvlJc w:val="left"/>
+      <w:pPr>
+        <w:ind w:left="2880" w:hanging="360"/>
+      </w:pPr>
+    </w:lvl>
+    <w:lvl w:ilvl="4" w:tplc="04090019" w:tentative="1">
+      <w:start w:val="1"/>
+      <w:numFmt w:val="lowerLetter"/>
+      <w:lvlText w:val="%5."/>
+      <w:lvlJc w:val="left"/>
+      <w:pPr>
+        <w:ind w:left="3600" w:hanging="360"/>
+      </w:pPr>
+    </w:lvl>
+    <w:lvl w:ilvl="5" w:tplc="0409001B" w:tentative="1">
+      <w:start w:val="1"/>
+      <w:numFmt w:val="lowerRoman"/>
+      <w:lvlText w:val="%6."/>
+      <w:lvlJc w:val="right"/>
+      <w:pPr>
+        <w:ind w:left="4320" w:hanging="180"/>
+      </w:pPr>
+    </w:lvl>
+    <w:lvl w:ilvl="6" w:tplc="0409000F" w:tentative="1">
+      <w:start w:val="1"/>
+      <w:numFmt w:val="decimal"/>
+      <w:lvlText w:val="%7."/>
+      <w:lvlJc w:val="left"/>
+      <w:pPr>
+        <w:ind w:left="5040" w:hanging="360"/>
+      </w:pPr>
+    </w:lvl>
+    <w:lvl w:ilvl="7" w:tplc="04090019" w:tentative="1">
+      <w:start w:val="1"/>
+      <w:numFmt w:val="lowerLetter"/>
+      <w:lvlText w:val="%8."/>
+      <w:lvlJc w:val="left"/>
+      <w:pPr>
+        <w:ind w:left="5760" w:hanging="360"/>
+      </w:pPr>
+    </w:lvl>
+    <w:lvl w:ilvl="8" w:tplc="0409001B" w:tentative="1">
+      <w:start w:val="1"/>
+      <w:numFmt w:val="lowerRoman"/>
+      <w:lvlText w:val="%9."/>
+      <w:lvlJc w:val="right"/>
+      <w:pPr>
+        <w:ind w:left="6480" w:hanging="180"/>
+      </w:pPr>
+    </w:lvl>
+  </w:abstractNum>
+  <w:abstractNum w:abstractNumId="5" w15:restartNumberingAfterBreak="0">
+    <w:nsid w:val="39510AD6"/>
+    <w:multiLevelType w:val="hybridMultilevel"/>
+    <w:tmpl w:val="B54CDC02"/>
+    <w:lvl w:ilvl="0" w:tplc="BF5834B6">
+      <w:start w:val="1"/>
+      <w:numFmt w:val="decimal"/>
+      <w:lvlText w:val="%1."/>
+      <w:lvlJc w:val="left"/>
+      <w:pPr>
+        <w:ind w:left="1800" w:hanging="360"/>
+      </w:pPr>
+      <w:rPr>
+        <w:rFonts w:hint="default"/>
+      </w:rPr>
+    </w:lvl>
+    <w:lvl w:ilvl="1" w:tplc="04090019" w:tentative="1">
+      <w:start w:val="1"/>
+      <w:numFmt w:val="lowerLetter"/>
+      <w:lvlText w:val="%2."/>
+      <w:lvlJc w:val="left"/>
+      <w:pPr>
+        <w:ind w:left="2520" w:hanging="360"/>
+      </w:pPr>
+    </w:lvl>
+    <w:lvl w:ilvl="2" w:tplc="0409001B" w:tentative="1">
+      <w:start w:val="1"/>
+      <w:numFmt w:val="lowerRoman"/>
+      <w:lvlText w:val="%3."/>
+      <w:lvlJc w:val="right"/>
+      <w:pPr>
+        <w:ind w:left="3240" w:hanging="180"/>
+      </w:pPr>
+    </w:lvl>
+    <w:lvl w:ilvl="3" w:tplc="0409000F" w:tentative="1">
+      <w:start w:val="1"/>
+      <w:numFmt w:val="decimal"/>
+      <w:lvlText w:val="%4."/>
+      <w:lvlJc w:val="left"/>
+      <w:pPr>
+        <w:ind w:left="3960" w:hanging="360"/>
+      </w:pPr>
+    </w:lvl>
+    <w:lvl w:ilvl="4" w:tplc="04090019" w:tentative="1">
+      <w:start w:val="1"/>
+      <w:numFmt w:val="lowerLetter"/>
+      <w:lvlText w:val="%5."/>
+      <w:lvlJc w:val="left"/>
+      <w:pPr>
+        <w:ind w:left="4680" w:hanging="360"/>
+      </w:pPr>
+    </w:lvl>
+    <w:lvl w:ilvl="5" w:tplc="0409001B" w:tentative="1">
+      <w:start w:val="1"/>
+      <w:numFmt w:val="lowerRoman"/>
+      <w:lvlText w:val="%6."/>
+      <w:lvlJc w:val="right"/>
+      <w:pPr>
+        <w:ind w:left="5400" w:hanging="180"/>
+      </w:pPr>
+    </w:lvl>
+    <w:lvl w:ilvl="6" w:tplc="0409000F" w:tentative="1">
+      <w:start w:val="1"/>
+      <w:numFmt w:val="decimal"/>
+      <w:lvlText w:val="%7."/>
+      <w:lvlJc w:val="left"/>
+      <w:pPr>
+        <w:ind w:left="6120" w:hanging="360"/>
+      </w:pPr>
+    </w:lvl>
+    <w:lvl w:ilvl="7" w:tplc="04090019" w:tentative="1">
+      <w:start w:val="1"/>
+      <w:numFmt w:val="lowerLetter"/>
+      <w:lvlText w:val="%8."/>
+      <w:lvlJc w:val="left"/>
+      <w:pPr>
+        <w:ind w:left="6840" w:hanging="360"/>
+      </w:pPr>
+    </w:lvl>
+    <w:lvl w:ilvl="8" w:tplc="0409001B" w:tentative="1">
+      <w:start w:val="1"/>
+      <w:numFmt w:val="lowerRoman"/>
+      <w:lvlText w:val="%9."/>
+      <w:lvlJc w:val="right"/>
+      <w:pPr>
+        <w:ind w:left="7560" w:hanging="180"/>
+      </w:pPr>
+    </w:lvl>
+  </w:abstractNum>
+  <w:abstractNum w:abstractNumId="6" w15:restartNumberingAfterBreak="0">
+    <w:nsid w:val="459644B1"/>
+    <w:multiLevelType w:val="hybridMultilevel"/>
+    <w:tmpl w:val="D5468B4E"/>
+    <w:lvl w:ilvl="0" w:tplc="0409000F">
+      <w:start w:val="1"/>
+      <w:numFmt w:val="decimal"/>
+      <w:lvlText w:val="%1."/>
+      <w:lvlJc w:val="left"/>
+      <w:pPr>
+        <w:ind w:left="720" w:hanging="360"/>
+      </w:pPr>
+    </w:lvl>
+    <w:lvl w:ilvl="1" w:tplc="04090019" w:tentative="1">
+      <w:start w:val="1"/>
+      <w:numFmt w:val="lowerLetter"/>
+      <w:lvlText w:val="%2."/>
+      <w:lvlJc w:val="left"/>
+      <w:pPr>
+        <w:ind w:left="1440" w:hanging="360"/>
+      </w:pPr>
+    </w:lvl>
+    <w:lvl w:ilvl="2" w:tplc="0409001B" w:tentative="1">
+      <w:start w:val="1"/>
+      <w:numFmt w:val="lowerRoman"/>
+      <w:lvlText w:val="%3."/>
+      <w:lvlJc w:val="right"/>
+      <w:pPr>
+        <w:ind w:left="2160" w:hanging="180"/>
+      </w:pPr>
+    </w:lvl>
+    <w:lvl w:ilvl="3" w:tplc="0409000F" w:tentative="1">
+      <w:start w:val="1"/>
+      <w:numFmt w:val="decimal"/>
+      <w:lvlText w:val="%4."/>
+      <w:lvlJc w:val="left"/>
+      <w:pPr>
+        <w:ind w:left="2880" w:hanging="360"/>
+      </w:pPr>
+    </w:lvl>
+    <w:lvl w:ilvl="4" w:tplc="04090019" w:tentative="1">
+      <w:start w:val="1"/>
+      <w:numFmt w:val="lowerLetter"/>
+      <w:lvlText w:val="%5."/>
+      <w:lvlJc w:val="left"/>
+      <w:pPr>
+        <w:ind w:left="3600" w:hanging="360"/>
+      </w:pPr>
+    </w:lvl>
+    <w:lvl w:ilvl="5" w:tplc="0409001B" w:tentative="1">
+      <w:start w:val="1"/>
+      <w:numFmt w:val="lowerRoman"/>
+      <w:lvlText w:val="%6."/>
+      <w:lvlJc w:val="right"/>
+      <w:pPr>
+        <w:ind w:left="4320" w:hanging="180"/>
+      </w:pPr>
+    </w:lvl>
+    <w:lvl w:ilvl="6" w:tplc="0409000F" w:tentative="1">
+      <w:start w:val="1"/>
+      <w:numFmt w:val="decimal"/>
+      <w:lvlText w:val="%7."/>
+      <w:lvlJc w:val="left"/>
+      <w:pPr>
+        <w:ind w:left="5040" w:hanging="360"/>
+      </w:pPr>
+    </w:lvl>
+    <w:lvl w:ilvl="7" w:tplc="04090019" w:tentative="1">
+      <w:start w:val="1"/>
+      <w:numFmt w:val="lowerLetter"/>
+      <w:lvlText w:val="%8."/>
+      <w:lvlJc w:val="left"/>
+      <w:pPr>
+        <w:ind w:left="5760" w:hanging="360"/>
+      </w:pPr>
+    </w:lvl>
+    <w:lvl w:ilvl="8" w:tplc="0409001B" w:tentative="1">
+      <w:start w:val="1"/>
+      <w:numFmt w:val="lowerRoman"/>
+      <w:lvlText w:val="%9."/>
+      <w:lvlJc w:val="right"/>
+      <w:pPr>
+        <w:ind w:left="6480" w:hanging="180"/>
+      </w:pPr>
+    </w:lvl>
+  </w:abstractNum>
+  <w:abstractNum w:abstractNumId="7" w15:restartNumberingAfterBreak="0">
+    <w:nsid w:val="45DA702D"/>
+    <w:multiLevelType w:val="hybridMultilevel"/>
+    <w:tmpl w:val="65307896"/>
+    <w:lvl w:ilvl="0" w:tplc="04090013">
+      <w:start w:val="1"/>
+      <w:numFmt w:val="upperRoman"/>
+      <w:lvlText w:val="%1."/>
+      <w:lvlJc w:val="right"/>
+      <w:pPr>
+        <w:ind w:left="720" w:hanging="360"/>
+      </w:pPr>
+    </w:lvl>
+    <w:lvl w:ilvl="1" w:tplc="04090019" w:tentative="1">
+      <w:start w:val="1"/>
+      <w:numFmt w:val="lowerLetter"/>
+      <w:lvlText w:val="%2."/>
+      <w:lvlJc w:val="left"/>
+      <w:pPr>
+        <w:ind w:left="1440" w:hanging="360"/>
+      </w:pPr>
+    </w:lvl>
+    <w:lvl w:ilvl="2" w:tplc="0409001B" w:tentative="1">
+      <w:start w:val="1"/>
+      <w:numFmt w:val="lowerRoman"/>
+      <w:lvlText w:val="%3."/>
+      <w:lvlJc w:val="right"/>
+      <w:pPr>
+        <w:ind w:left="2160" w:hanging="180"/>
+      </w:pPr>
+    </w:lvl>
+    <w:lvl w:ilvl="3" w:tplc="0409000F" w:tentative="1">
+      <w:start w:val="1"/>
+      <w:numFmt w:val="decimal"/>
+      <w:lvlText w:val="%4."/>
+      <w:lvlJc w:val="left"/>
+      <w:pPr>
+        <w:ind w:left="2880" w:hanging="360"/>
+      </w:pPr>
+    </w:lvl>
+    <w:lvl w:ilvl="4" w:tplc="04090019" w:tentative="1">
+      <w:start w:val="1"/>
+      <w:numFmt w:val="lowerLetter"/>
+      <w:lvlText w:val="%5."/>
+      <w:lvlJc w:val="left"/>
+      <w:pPr>
+        <w:ind w:left="3600" w:hanging="360"/>
+      </w:pPr>
+    </w:lvl>
+    <w:lvl w:ilvl="5" w:tplc="0409001B" w:tentative="1">
+      <w:start w:val="1"/>
+      <w:numFmt w:val="lowerRoman"/>
+      <w:lvlText w:val="%6."/>
+      <w:lvlJc w:val="right"/>
+      <w:pPr>
+        <w:ind w:left="4320" w:hanging="180"/>
+      </w:pPr>
+    </w:lvl>
+    <w:lvl w:ilvl="6" w:tplc="0409000F" w:tentative="1">
+      <w:start w:val="1"/>
+      <w:numFmt w:val="decimal"/>
+      <w:lvlText w:val="%7."/>
+      <w:lvlJc w:val="left"/>
+      <w:pPr>
+        <w:ind w:left="5040" w:hanging="360"/>
+      </w:pPr>
+    </w:lvl>
+    <w:lvl w:ilvl="7" w:tplc="04090019" w:tentative="1">
+      <w:start w:val="1"/>
+      <w:numFmt w:val="lowerLetter"/>
+      <w:lvlText w:val="%8."/>
+      <w:lvlJc w:val="left"/>
+      <w:pPr>
+        <w:ind w:left="5760" w:hanging="360"/>
+      </w:pPr>
+    </w:lvl>
+    <w:lvl w:ilvl="8" w:tplc="0409001B" w:tentative="1">
+      <w:start w:val="1"/>
+      <w:numFmt w:val="lowerRoman"/>
+      <w:lvlText w:val="%9."/>
+      <w:lvlJc w:val="right"/>
+      <w:pPr>
+        <w:ind w:left="6480" w:hanging="180"/>
+      </w:pPr>
+    </w:lvl>
+  </w:abstractNum>
+  <w:abstractNum w:abstractNumId="8" w15:restartNumberingAfterBreak="0">
+    <w:nsid w:val="57594592"/>
+    <w:multiLevelType w:val="hybridMultilevel"/>
+    <w:tmpl w:val="899811BA"/>
+    <w:lvl w:ilvl="0" w:tplc="04090013">
+      <w:start w:val="1"/>
+      <w:numFmt w:val="upperRoman"/>
+      <w:lvlText w:val="%1."/>
+      <w:lvlJc w:val="right"/>
+      <w:pPr>
+        <w:ind w:left="720" w:hanging="360"/>
+      </w:pPr>
+    </w:lvl>
+    <w:lvl w:ilvl="1" w:tplc="04090019" w:tentative="1">
+      <w:start w:val="1"/>
+      <w:numFmt w:val="lowerLetter"/>
+      <w:lvlText w:val="%2."/>
+      <w:lvlJc w:val="left"/>
+      <w:pPr>
+        <w:ind w:left="1440" w:hanging="360"/>
+      </w:pPr>
+    </w:lvl>
+    <w:lvl w:ilvl="2" w:tplc="0409001B" w:tentative="1">
+      <w:start w:val="1"/>
+      <w:numFmt w:val="lowerRoman"/>
+      <w:lvlText w:val="%3."/>
+      <w:lvlJc w:val="right"/>
+      <w:pPr>
+        <w:ind w:left="2160" w:hanging="180"/>
+      </w:pPr>
+    </w:lvl>
+    <w:lvl w:ilvl="3" w:tplc="0409000F" w:tentative="1">
+      <w:start w:val="1"/>
+      <w:numFmt w:val="decimal"/>
+      <w:lvlText w:val="%4."/>
+      <w:lvlJc w:val="left"/>
+      <w:pPr>
+        <w:ind w:left="2880" w:hanging="360"/>
+      </w:pPr>
+    </w:lvl>
+    <w:lvl w:ilvl="4" w:tplc="04090019" w:tentative="1">
+      <w:start w:val="1"/>
+      <w:numFmt w:val="lowerLetter"/>
+      <w:lvlText w:val="%5."/>
+      <w:lvlJc w:val="left"/>
+      <w:pPr>
+        <w:ind w:left="3600" w:hanging="360"/>
+      </w:pPr>
+    </w:lvl>
+    <w:lvl w:ilvl="5" w:tplc="0409001B" w:tentative="1">
+      <w:start w:val="1"/>
+      <w:numFmt w:val="lowerRoman"/>
+      <w:lvlText w:val="%6."/>
+      <w:lvlJc w:val="right"/>
+      <w:pPr>
+        <w:ind w:left="4320" w:hanging="180"/>
+      </w:pPr>
+    </w:lvl>
+    <w:lvl w:ilvl="6" w:tplc="0409000F" w:tentative="1">
+      <w:start w:val="1"/>
+      <w:numFmt w:val="decimal"/>
+      <w:lvlText w:val="%7."/>
+      <w:lvlJc w:val="left"/>
+      <w:pPr>
+        <w:ind w:left="5040" w:hanging="360"/>
+      </w:pPr>
+    </w:lvl>
+    <w:lvl w:ilvl="7" w:tplc="04090019" w:tentative="1">
+      <w:start w:val="1"/>
+      <w:numFmt w:val="lowerLetter"/>
+      <w:lvlText w:val="%8."/>
+      <w:lvlJc w:val="left"/>
+      <w:pPr>
+        <w:ind w:left="5760" w:hanging="360"/>
+      </w:pPr>
+    </w:lvl>
+    <w:lvl w:ilvl="8" w:tplc="0409001B" w:tentative="1">
+      <w:start w:val="1"/>
+      <w:numFmt w:val="lowerRoman"/>
+      <w:lvlText w:val="%9."/>
+      <w:lvlJc w:val="right"/>
+      <w:pPr>
+        <w:ind w:left="6480" w:hanging="180"/>
+      </w:pPr>
+    </w:lvl>
+  </w:abstractNum>
+  <w:abstractNum w:abstractNumId="9" w15:restartNumberingAfterBreak="0">
+    <w:nsid w:val="6A6B5FE7"/>
+    <w:multiLevelType w:val="hybridMultilevel"/>
+    <w:tmpl w:val="1EB4215C"/>
+    <w:lvl w:ilvl="0" w:tplc="04090013">
+      <w:start w:val="1"/>
+      <w:numFmt w:val="upperRoman"/>
+      <w:lvlText w:val="%1."/>
+      <w:lvlJc w:val="right"/>
+      <w:pPr>
+        <w:ind w:left="1440" w:hanging="360"/>
+      </w:pPr>
+    </w:lvl>
+    <w:lvl w:ilvl="1" w:tplc="04090019" w:tentative="1">
+      <w:start w:val="1"/>
+      <w:numFmt w:val="lowerLetter"/>
+      <w:lvlText w:val="%2."/>
+      <w:lvlJc w:val="left"/>
+      <w:pPr>
+        <w:ind w:left="2160" w:hanging="360"/>
+      </w:pPr>
+    </w:lvl>
+    <w:lvl w:ilvl="2" w:tplc="0409001B" w:tentative="1">
+      <w:start w:val="1"/>
+      <w:numFmt w:val="lowerRoman"/>
+      <w:lvlText w:val="%3."/>
+      <w:lvlJc w:val="right"/>
+      <w:pPr>
+        <w:ind w:left="2880" w:hanging="180"/>
+      </w:pPr>
+    </w:lvl>
+    <w:lvl w:ilvl="3" w:tplc="0409000F" w:tentative="1">
+      <w:start w:val="1"/>
+      <w:numFmt w:val="decimal"/>
+      <w:lvlText w:val="%4."/>
+      <w:lvlJc w:val="left"/>
+      <w:pPr>
+        <w:ind w:left="3600" w:hanging="360"/>
+      </w:pPr>
+    </w:lvl>
+    <w:lvl w:ilvl="4" w:tplc="04090019" w:tentative="1">
+      <w:start w:val="1"/>
+      <w:numFmt w:val="lowerLetter"/>
+      <w:lvlText w:val="%5."/>
+      <w:lvlJc w:val="left"/>
+      <w:pPr>
+        <w:ind w:left="4320" w:hanging="360"/>
+      </w:pPr>
+    </w:lvl>
+    <w:lvl w:ilvl="5" w:tplc="0409001B" w:tentative="1">
+      <w:start w:val="1"/>
+      <w:numFmt w:val="lowerRoman"/>
+      <w:lvlText w:val="%6."/>
+      <w:lvlJc w:val="right"/>
+      <w:pPr>
+        <w:ind w:left="5040" w:hanging="180"/>
+      </w:pPr>
+    </w:lvl>
+    <w:lvl w:ilvl="6" w:tplc="0409000F" w:tentative="1">
+      <w:start w:val="1"/>
+      <w:numFmt w:val="decimal"/>
+      <w:lvlText w:val="%7."/>
+      <w:lvlJc w:val="left"/>
+      <w:pPr>
+        <w:ind w:left="5760" w:hanging="360"/>
+      </w:pPr>
+    </w:lvl>
+    <w:lvl w:ilvl="7" w:tplc="04090019" w:tentative="1">
+      <w:start w:val="1"/>
+      <w:numFmt w:val="lowerLetter"/>
+      <w:lvlText w:val="%8."/>
+      <w:lvlJc w:val="left"/>
+      <w:pPr>
+        <w:ind w:left="6480" w:hanging="360"/>
+      </w:pPr>
+    </w:lvl>
+    <w:lvl w:ilvl="8" w:tplc="0409001B" w:tentative="1">
+      <w:start w:val="1"/>
+      <w:numFmt w:val="lowerRoman"/>
+      <w:lvlText w:val="%9."/>
+      <w:lvlJc w:val="right"/>
+      <w:pPr>
+        <w:ind w:left="7200" w:hanging="180"/>
+      </w:pPr>
+    </w:lvl>
+  </w:abstractNum>
   <w:num w:numId="1" w16cid:durableId="1770083315">
+    <w:abstractNumId w:val="3"/>
+  </w:num>
+  <w:num w:numId="2" w16cid:durableId="809590836">
+    <w:abstractNumId w:val="2"/>
+  </w:num>
+  <w:num w:numId="3" w16cid:durableId="2019456159">
+    <w:abstractNumId w:val="8"/>
+  </w:num>
+  <w:num w:numId="4" w16cid:durableId="1160006164">
+    <w:abstractNumId w:val="4"/>
+  </w:num>
+  <w:num w:numId="5" w16cid:durableId="1807358665">
+    <w:abstractNumId w:val="6"/>
+  </w:num>
+  <w:num w:numId="6" w16cid:durableId="1590386593">
+    <w:abstractNumId w:val="9"/>
+  </w:num>
+  <w:num w:numId="7" w16cid:durableId="93477469">
     <w:abstractNumId w:val="1"/>
   </w:num>
-  <w:num w:numId="2" w16cid:durableId="809590836">
+  <w:num w:numId="8" w16cid:durableId="1277833004">
+    <w:abstractNumId w:val="5"/>
+  </w:num>
+  <w:num w:numId="9" w16cid:durableId="547684516">
+    <w:abstractNumId w:val="7"/>
+  </w:num>
+  <w:num w:numId="10" w16cid:durableId="436215062">
     <w:abstractNumId w:val="0"/>
   </w:num>
 </w:numbering>
@@ -1192,7 +2953,6 @@
   <w:style w:type="character" w:default="1" w:styleId="DefaultParagraphFont">
     <w:name w:val="Default Paragraph Font"/>
     <w:uiPriority w:val="1"/>
-    <w:semiHidden/>
     <w:unhideWhenUsed/>
   </w:style>
   <w:style w:type="table" w:default="1" w:styleId="TableNormal">

</xml_diff>